<commit_message>
line break match for numbers bigger than 9
</commit_message>
<xml_diff>
--- a/samples/input/template_trans-Test-SC-final-final-2.docx
+++ b/samples/input/template_trans-Test-SC-final-final-2.docx
@@ -129,8 +129,8 @@
                 <w:color w:val="434343"/>
               </w:rPr>
             </w:pPr>
+            <w:permStart w:id="270560643" w:edGrp="everyone1"/>
             <w:permStart w:id="567364883" w:edGrp="everyone"/>
-            <w:permStart w:id="270560643" w:edGrp="everyone1"/>
             <w:r>
               <w:rPr>
                 <w:rFonts w:eastAsia="Arial Unicode MS" w:cs="Arial Unicode MS" w:ascii="Arial Unicode MS" w:hAnsi="Arial Unicode MS"/>
@@ -138,8 +138,8 @@
               </w:rPr>
               <w:t>Main title of document</w:t>
             </w:r>
+            <w:permEnd w:id="270560643"/>
             <w:permEnd w:id="567364883"/>
-            <w:permEnd w:id="270560643"/>
           </w:p>
         </w:tc>
         <w:tc>
@@ -197,8 +197,8 @@
                 <w:color w:val="434343"/>
               </w:rPr>
             </w:pPr>
+            <w:permStart w:id="567364883" w:edGrp="everyone1"/>
             <w:permStart w:id="1193937825" w:edGrp="everyone"/>
-            <w:permStart w:id="567364883" w:edGrp="everyone1"/>
             <w:r>
               <w:rPr>
                 <w:rFonts w:eastAsia="Arial Unicode MS" w:cs="Arial Unicode MS" w:ascii="Arial Unicode MS" w:hAnsi="Arial Unicode MS"/>
@@ -206,8 +206,8 @@
               </w:rPr>
               <w:t>Short title of document</w:t>
             </w:r>
+            <w:permEnd w:id="567364883"/>
             <w:permEnd w:id="1193937825"/>
-            <w:permEnd w:id="567364883"/>
           </w:p>
         </w:tc>
         <w:tc>
@@ -263,8 +263,8 @@
                 <w:color w:val="434343"/>
               </w:rPr>
             </w:pPr>
+            <w:permStart w:id="1193937825" w:edGrp="everyone1"/>
             <w:permStart w:id="2132562361" w:edGrp="everyone"/>
-            <w:permStart w:id="1193937825" w:edGrp="everyone1"/>
             <w:r>
               <w:rPr>
                 <w:rFonts w:eastAsia="Arial Unicode MS" w:cs="Arial Unicode MS" w:ascii="Arial Unicode MS" w:hAnsi="Arial Unicode MS"/>
@@ -272,8 +272,8 @@
               </w:rPr>
               <w:t>Author/issuer of document</w:t>
             </w:r>
+            <w:permEnd w:id="1193937825"/>
             <w:permEnd w:id="2132562361"/>
-            <w:permEnd w:id="1193937825"/>
           </w:p>
         </w:tc>
         <w:tc>
@@ -331,8 +331,8 @@
                 <w:color w:val="434343"/>
               </w:rPr>
             </w:pPr>
+            <w:permStart w:id="2132562361" w:edGrp="everyone1"/>
             <w:permStart w:id="2032675471" w:edGrp="everyone"/>
-            <w:permStart w:id="2132562361" w:edGrp="everyone1"/>
             <w:r>
               <w:rPr>
                 <w:rFonts w:eastAsia="Arial Unicode MS" w:cs="Arial Unicode MS" w:ascii="Arial Unicode MS" w:hAnsi="Arial Unicode MS"/>
@@ -340,8 +340,8 @@
               </w:rPr>
               <w:t>Name of editor(s)</w:t>
             </w:r>
+            <w:permEnd w:id="2132562361"/>
             <w:permEnd w:id="2032675471"/>
-            <w:permEnd w:id="2132562361"/>
           </w:p>
         </w:tc>
         <w:tc>
@@ -399,8 +399,8 @@
                 <w:color w:val="434343"/>
               </w:rPr>
             </w:pPr>
+            <w:permStart w:id="2032675471" w:edGrp="everyone1"/>
             <w:permStart w:id="102776675" w:edGrp="everyone"/>
-            <w:permStart w:id="2032675471" w:edGrp="everyone1"/>
             <w:r>
               <w:rPr>
                 <w:rFonts w:eastAsia="Arial Unicode MS" w:cs="Arial Unicode MS" w:ascii="Arial Unicode MS" w:hAnsi="Arial Unicode MS"/>
@@ -408,8 +408,8 @@
               </w:rPr>
               <w:t>Name of collaborator(s)</w:t>
             </w:r>
+            <w:permEnd w:id="2032675471"/>
             <w:permEnd w:id="102776675"/>
-            <w:permEnd w:id="2032675471"/>
           </w:p>
         </w:tc>
         <w:tc>
@@ -467,8 +467,8 @@
                 <w:color w:val="434343"/>
               </w:rPr>
             </w:pPr>
+            <w:permStart w:id="102776675" w:edGrp="everyone1"/>
             <w:permStart w:id="1064775047" w:edGrp="everyone"/>
-            <w:permStart w:id="102776675" w:edGrp="everyone1"/>
             <w:r>
               <w:rPr>
                 <w:rFonts w:eastAsia="Arial Unicode MS" w:cs="Arial Unicode MS" w:ascii="Arial Unicode MS" w:hAnsi="Arial Unicode MS"/>
@@ -476,8 +476,8 @@
               </w:rPr>
               <w:t>Place of deposit / current location of document</w:t>
             </w:r>
+            <w:permEnd w:id="102776675"/>
             <w:permEnd w:id="1064775047"/>
-            <w:permEnd w:id="102776675"/>
           </w:p>
         </w:tc>
         <w:tc>
@@ -535,8 +535,8 @@
                 <w:color w:val="434343"/>
               </w:rPr>
             </w:pPr>
+            <w:permStart w:id="1064775047" w:edGrp="everyone1"/>
             <w:permStart w:id="1100181212" w:edGrp="everyone"/>
-            <w:permStart w:id="1064775047" w:edGrp="everyone1"/>
             <w:r>
               <w:rPr>
                 <w:rFonts w:eastAsia="Arial Unicode MS" w:cs="Arial Unicode MS" w:ascii="Arial Unicode MS" w:hAnsi="Arial Unicode MS"/>
@@ -544,8 +544,8 @@
               </w:rPr>
               <w:t>Document holding institution or person</w:t>
             </w:r>
+            <w:permEnd w:id="1064775047"/>
             <w:permEnd w:id="1100181212"/>
-            <w:permEnd w:id="1064775047"/>
           </w:p>
         </w:tc>
         <w:tc>
@@ -603,8 +603,8 @@
                 <w:color w:val="434343"/>
               </w:rPr>
             </w:pPr>
+            <w:permStart w:id="1100181212" w:edGrp="everyone1"/>
             <w:permStart w:id="1792434822" w:edGrp="everyone"/>
-            <w:permStart w:id="1100181212" w:edGrp="everyone1"/>
             <w:r>
               <w:rPr>
                 <w:rFonts w:eastAsia="Arial Unicode MS" w:cs="Arial Unicode MS" w:ascii="Arial Unicode MS" w:hAnsi="Arial Unicode MS"/>
@@ -612,8 +612,8 @@
               </w:rPr>
               <w:t>Inventory ID assigned by holding institution</w:t>
             </w:r>
+            <w:permEnd w:id="1100181212"/>
             <w:permEnd w:id="1792434822"/>
-            <w:permEnd w:id="1100181212"/>
           </w:p>
         </w:tc>
         <w:tc>
@@ -671,8 +671,8 @@
                 <w:color w:val="434343"/>
               </w:rPr>
             </w:pPr>
+            <w:permStart w:id="1792434822" w:edGrp="everyone1"/>
             <w:permStart w:id="236673643" w:edGrp="everyone"/>
-            <w:permStart w:id="1792434822" w:edGrp="everyone1"/>
             <w:r>
               <w:rPr>
                 <w:rFonts w:eastAsia="Arial Unicode MS" w:cs="Arial Unicode MS" w:ascii="Arial Unicode MS" w:hAnsi="Arial Unicode MS"/>
@@ -680,8 +680,8 @@
               </w:rPr>
               <w:t>Type of alternative manifestation</w:t>
             </w:r>
+            <w:permEnd w:id="1792434822"/>
             <w:permEnd w:id="236673643"/>
-            <w:permEnd w:id="1792434822"/>
           </w:p>
         </w:tc>
         <w:tc>
@@ -739,8 +739,8 @@
                 <w:color w:val="434343"/>
               </w:rPr>
             </w:pPr>
+            <w:permStart w:id="236673643" w:edGrp="everyone1"/>
             <w:permStart w:id="1152540706" w:edGrp="everyone"/>
-            <w:permStart w:id="236673643" w:edGrp="everyone1"/>
             <w:r>
               <w:rPr>
                 <w:rFonts w:eastAsia="Arial Unicode MS" w:cs="Arial Unicode MS" w:ascii="Arial Unicode MS" w:hAnsi="Arial Unicode MS"/>
@@ -748,8 +748,8 @@
               </w:rPr>
               <w:t>Location of alternative manifestation</w:t>
             </w:r>
+            <w:permEnd w:id="236673643"/>
             <w:permEnd w:id="1152540706"/>
-            <w:permEnd w:id="236673643"/>
           </w:p>
         </w:tc>
         <w:tc>
@@ -807,8 +807,8 @@
                 <w:color w:val="434343"/>
               </w:rPr>
             </w:pPr>
+            <w:permStart w:id="1152540706" w:edGrp="everyone1"/>
             <w:permStart w:id="857683582" w:edGrp="everyone"/>
-            <w:permStart w:id="1152540706" w:edGrp="everyone1"/>
             <w:r>
               <w:rPr>
                 <w:rFonts w:eastAsia="Arial Unicode MS" w:cs="Arial Unicode MS" w:ascii="Arial Unicode MS" w:hAnsi="Arial Unicode MS"/>
@@ -816,8 +816,8 @@
               </w:rPr>
               <w:t>Institution holding alternative manifestation</w:t>
             </w:r>
+            <w:permEnd w:id="1152540706"/>
             <w:permEnd w:id="857683582"/>
-            <w:permEnd w:id="1152540706"/>
           </w:p>
         </w:tc>
         <w:tc>
@@ -875,8 +875,8 @@
                 <w:color w:val="434343"/>
               </w:rPr>
             </w:pPr>
+            <w:permStart w:id="857683582" w:edGrp="everyone1"/>
             <w:permStart w:id="280260925" w:edGrp="everyone"/>
-            <w:permStart w:id="857683582" w:edGrp="everyone1"/>
             <w:r>
               <w:rPr>
                 <w:rFonts w:eastAsia="Arial Unicode MS" w:cs="Arial Unicode MS" w:ascii="Arial Unicode MS" w:hAnsi="Arial Unicode MS"/>
@@ -884,8 +884,8 @@
               </w:rPr>
               <w:t>ID of alternative manifestation</w:t>
             </w:r>
+            <w:permEnd w:id="857683582"/>
             <w:permEnd w:id="280260925"/>
-            <w:permEnd w:id="857683582"/>
           </w:p>
         </w:tc>
         <w:tc>
@@ -943,8 +943,8 @@
                 <w:color w:val="434343"/>
               </w:rPr>
             </w:pPr>
+            <w:permStart w:id="280260925" w:edGrp="everyone1"/>
             <w:permStart w:id="269419283" w:edGrp="everyone"/>
-            <w:permStart w:id="280260925" w:edGrp="everyone1"/>
             <w:r>
               <w:rPr>
                 <w:rFonts w:eastAsia="Arial Unicode MS" w:cs="Arial Unicode MS" w:ascii="Arial Unicode MS" w:hAnsi="Arial Unicode MS"/>
@@ -952,8 +952,8 @@
               </w:rPr>
               <w:t>Main language of document</w:t>
             </w:r>
+            <w:permEnd w:id="280260925"/>
             <w:permEnd w:id="269419283"/>
-            <w:permEnd w:id="280260925"/>
           </w:p>
         </w:tc>
         <w:tc>
@@ -1011,8 +1011,8 @@
                 <w:color w:val="434343"/>
               </w:rPr>
             </w:pPr>
+            <w:permStart w:id="269419283" w:edGrp="everyone1"/>
             <w:permStart w:id="1228877671" w:edGrp="everyone"/>
-            <w:permStart w:id="269419283" w:edGrp="everyone1"/>
             <w:r>
               <w:rPr>
                 <w:rFonts w:eastAsia="Arial Unicode MS" w:cs="Arial Unicode MS" w:ascii="Arial Unicode MS" w:hAnsi="Arial Unicode MS"/>
@@ -1020,8 +1020,8 @@
               </w:rPr>
               <w:t>Other languages</w:t>
             </w:r>
+            <w:permEnd w:id="269419283"/>
             <w:permEnd w:id="1228877671"/>
-            <w:permEnd w:id="269419283"/>
           </w:p>
         </w:tc>
         <w:tc>
@@ -1079,8 +1079,8 @@
                 <w:color w:val="434343"/>
               </w:rPr>
             </w:pPr>
+            <w:permStart w:id="1228877671" w:edGrp="everyone1"/>
             <w:permStart w:id="967787792" w:edGrp="everyone"/>
-            <w:permStart w:id="1228877671" w:edGrp="everyone1"/>
             <w:r>
               <w:rPr>
                 <w:rFonts w:eastAsia="Arial Unicode MS" w:cs="Arial Unicode MS" w:ascii="Arial Unicode MS" w:hAnsi="Arial Unicode MS"/>
@@ -1088,8 +1088,8 @@
               </w:rPr>
               <w:t>Link to catalogue entry</w:t>
             </w:r>
+            <w:permEnd w:id="1228877671"/>
             <w:permEnd w:id="967787792"/>
-            <w:permEnd w:id="1228877671"/>
           </w:p>
         </w:tc>
         <w:tc>
@@ -1147,8 +1147,8 @@
                 <w:color w:val="434343"/>
               </w:rPr>
             </w:pPr>
+            <w:permStart w:id="967787792" w:edGrp="everyone1"/>
             <w:permStart w:id="1340155637" w:edGrp="everyone"/>
-            <w:permStart w:id="967787792" w:edGrp="everyone1"/>
             <w:r>
               <w:rPr>
                 <w:rFonts w:eastAsia="Arial Unicode MS" w:cs="Arial Unicode MS" w:ascii="Arial Unicode MS" w:hAnsi="Arial Unicode MS"/>
@@ -1156,8 +1156,8 @@
               </w:rPr>
               <w:t>Date of origin of document</w:t>
             </w:r>
+            <w:permEnd w:id="967787792"/>
             <w:permEnd w:id="1340155637"/>
-            <w:permEnd w:id="967787792"/>
           </w:p>
         </w:tc>
         <w:tc>
@@ -1215,8 +1215,8 @@
                 <w:color w:val="434343"/>
               </w:rPr>
             </w:pPr>
+            <w:permStart w:id="1340155637" w:edGrp="everyone1"/>
             <w:permStart w:id="756365589" w:edGrp="everyone"/>
-            <w:permStart w:id="1340155637" w:edGrp="everyone1"/>
             <w:r>
               <w:rPr>
                 <w:rFonts w:eastAsia="Arial Unicode MS" w:cs="Arial Unicode MS" w:ascii="Arial Unicode MS" w:hAnsi="Arial Unicode MS"/>
@@ -1224,8 +1224,8 @@
               </w:rPr>
               <w:t>Place of origin of document</w:t>
             </w:r>
+            <w:permEnd w:id="1340155637"/>
             <w:permEnd w:id="756365589"/>
-            <w:permEnd w:id="1340155637"/>
           </w:p>
         </w:tc>
         <w:tc>
@@ -1351,8 +1351,8 @@
                 <w:color w:val="434343"/>
               </w:rPr>
             </w:pPr>
+            <w:permStart w:id="950814652" w:edGrp="everyone1"/>
             <w:permStart w:id="823552661" w:edGrp="everyone"/>
-            <w:permStart w:id="950814652" w:edGrp="everyone1"/>
             <w:r>
               <w:rPr>
                 <w:rFonts w:eastAsia="Arial Unicode MS" w:cs="Arial Unicode MS" w:ascii="Arial Unicode MS" w:hAnsi="Arial Unicode MS"/>
@@ -1360,8 +1360,8 @@
               </w:rPr>
               <w:t>Notes</w:t>
             </w:r>
+            <w:permEnd w:id="950814652"/>
             <w:permEnd w:id="823552661"/>
-            <w:permEnd w:id="950814652"/>
           </w:p>
         </w:tc>
         <w:tc>
@@ -1405,10 +1405,14 @@
           <w:szCs w:val="46"/>
         </w:rPr>
       </w:pPr>
+      <w:permStart w:id="823552661" w:edGrp=""/>
+      <w:permStart w:id="823552661" w:edGrp="everyone1"/>
+      <w:permStart w:id="823552661" w:edGrp="everyone21"/>
       <w:permStart w:id="823552661" w:edGrp="everyone2"/>
+      <w:permStart w:id="823552661" w:edGrp=""/>
       <w:permStart w:id="823552661" w:edGrp="everyone1"/>
+      <w:permStart w:id="823552661" w:edGrp="everyone21"/>
       <w:permStart w:id="823552661" w:edGrp="everyone2"/>
-      <w:permStart w:id="823552661" w:edGrp="everyone1"/>
       <w:r>
         <w:rPr>
           <w:rFonts w:eastAsia="Arial Unicode MS" w:cs="Arial Unicode MS" w:ascii="Arial Unicode MS" w:hAnsi="Arial Unicode MS"/>
@@ -1416,6 +1420,10 @@
           <w:szCs w:val="46"/>
         </w:rPr>
       </w:r>
+      <w:permEnd w:id="823552661"/>
+      <w:permEnd w:id="823552661"/>
+      <w:permEnd w:id="823552661"/>
+      <w:permEnd w:id="823552661"/>
       <w:permEnd w:id="823552661"/>
       <w:permEnd w:id="823552661"/>
       <w:permEnd w:id="823552661"/>
@@ -1483,7 +1491,6 @@
         </w:rPr>
         <w:t xml:space="preserve"> </w:t>
       </w:r>
-      <w:permEnd w:id="337519454"/>
       <w:r>
         <w:rPr>
           <w:rFonts w:eastAsia="Arial" w:cs="Arial" w:ascii="Arial" w:hAnsi="Arial"/>
@@ -1494,6 +1501,7 @@
         </w:rPr>
         <w:t>K_0242_0199.png:1r</w:t>
       </w:r>
+      <w:permEnd w:id="337519454"/>
     </w:p>
     <w:p>
       <w:pPr>
@@ -1616,8 +1624,8 @@
           <w:rFonts w:ascii="Arial Unicode MS" w:hAnsi="Arial Unicode MS" w:eastAsia="Arial Unicode MS" w:cs="Arial Unicode MS"/>
         </w:rPr>
       </w:pPr>
-      <w:bookmarkStart w:id="4" w:name="_pn9xbu6k6tf0"/>
-      <w:bookmarkStart w:id="5" w:name="_Hlk59189395"/>
+      <w:bookmarkStart w:id="4" w:name="_Hlk59189395"/>
+      <w:bookmarkStart w:id="5" w:name="_pn9xbu6k6tf0"/>
       <w:bookmarkEnd w:id="4"/>
       <w:bookmarkEnd w:id="5"/>
       <w:r>
@@ -1643,8 +1651,8 @@
           <w:rFonts w:ascii="Arial Unicode MS" w:hAnsi="Arial Unicode MS" w:eastAsia="Arial Unicode MS" w:cs="Arial Unicode MS"/>
         </w:rPr>
       </w:pPr>
-      <w:bookmarkStart w:id="6" w:name="_fu12v0foqj4i"/>
-      <w:bookmarkStart w:id="7" w:name="_Hlk591893951"/>
+      <w:bookmarkStart w:id="6" w:name="_Hlk591893951"/>
+      <w:bookmarkStart w:id="7" w:name="_fu12v0foqj4i"/>
       <w:bookmarkEnd w:id="6"/>
       <w:bookmarkEnd w:id="7"/>
       <w:permStart w:id="2026925342" w:edGrp="everyone"/>
@@ -1666,6 +1674,68 @@
     <w:p>
       <w:pPr>
         <w:pStyle w:val="Normal"/>
+        <w:spacing w:lineRule="auto" w:line="240" w:before="280" w:after="280"/>
+        <w:ind w:left="90" w:hanging="0"/>
+        <w:rPr>
+          <w:rFonts w:ascii="Mangal" w:hAnsi="Mangal" w:eastAsia="Arial" w:cs="Mangal"/>
+        </w:rPr>
+      </w:pPr>
+      <w:r>
+        <w:rPr>
+          <w:rFonts w:eastAsia="Arial" w:cs="Mangal" w:ascii="Mangal" w:hAnsi="Mangal"/>
+        </w:rPr>
+        <w:t>#SB#</w:t>
+      </w:r>
+      <w:r>
+        <w:rPr>
+          <w:rFonts w:eastAsia="Arial" w:cs="Mangal" w:ascii="Mangal" w:hAnsi="Mangal"/>
+        </w:rPr>
+        <w:t>pen{</w:t>
+      </w:r>
+      <w:r>
+        <w:rPr>
+          <w:rFonts w:ascii="Mangal" w:hAnsi="Mangal" w:eastAsia="Arial" w:cs="Mangal"/>
+        </w:rPr>
+        <w:t>असोक</w:t>
+      </w:r>
+      <w:r>
+        <w:rPr>
+          <w:rFonts w:eastAsia="Arial" w:cs="Mangal" w:ascii="Mangal" w:hAnsi="Mangal"/>
+        </w:rPr>
+        <w:t>-</w:t>
+      </w:r>
+    </w:p>
+    <w:p>
+      <w:pPr>
+        <w:pStyle w:val="Normal"/>
+        <w:spacing w:lineRule="auto" w:line="240" w:before="280" w:after="280"/>
+        <w:ind w:left="90" w:hanging="0"/>
+        <w:rPr>
+          <w:rFonts w:ascii="Mangal" w:hAnsi="Mangal" w:eastAsia="Arial" w:cs="Mangal"/>
+        </w:rPr>
+      </w:pPr>
+      <w:r>
+        <w:rPr>
+          <w:rFonts w:ascii="Mangal" w:hAnsi="Mangal" w:eastAsia="Arial" w:cs="Mangal"/>
+        </w:rPr>
+        <w:t>राजाको</w:t>
+      </w:r>
+      <w:r>
+        <w:rPr>
+          <w:rFonts w:eastAsia="Arial" w:cs="Mangal" w:ascii="Mangal" w:hAnsi="Mangal"/>
+        </w:rPr>
+        <w:t xml:space="preserve">}# </w:t>
+      </w:r>
+      <w:r>
+        <w:rPr>
+          <w:rFonts w:eastAsia="Arial" w:cs="Mangal" w:ascii="Mangal" w:hAnsi="Mangal"/>
+        </w:rPr>
+        <w:t>#SE</w:t>
+      </w:r>
+    </w:p>
+    <w:p>
+      <w:pPr>
+        <w:pStyle w:val="Normal"/>
         <w:spacing w:lineRule="auto" w:line="240" w:before="0" w:after="120"/>
         <w:rPr>
           <w:rFonts w:ascii="Arial Unicode MS" w:hAnsi="Arial Unicode MS" w:eastAsia="Arial Unicode MS" w:cs="Arial Unicode MS"/>
@@ -1873,8 +1943,8 @@
           <w:color w:val="FF0000"/>
         </w:rPr>
       </w:pPr>
-      <w:bookmarkStart w:id="9" w:name="_ghwfu4k0wdru"/>
-      <w:bookmarkStart w:id="10" w:name="_dlzeesqam4xg"/>
+      <w:bookmarkStart w:id="9" w:name="_dlzeesqam4xg"/>
+      <w:bookmarkStart w:id="10" w:name="_ghwfu4k0wdru"/>
       <w:bookmarkEnd w:id="9"/>
       <w:bookmarkEnd w:id="10"/>
       <w:permStart w:id="2026925342" w:edGrp="everyone1"/>
@@ -1891,7 +1961,6 @@
         </w:rPr>
         <w:t>@#main_text1</w:t>
       </w:r>
-      <w:permEnd w:id="2026925342"/>
       <w:r>
         <w:rPr>
           <w:rFonts w:eastAsia="Arial Unicode MS" w:cs="Arial Unicode MS" w:ascii="Arial Unicode MS" w:hAnsi="Arial Unicode MS"/>
@@ -1900,6 +1969,7 @@
         </w:rPr>
         <w:t>@maintext</w:t>
       </w:r>
+      <w:permEnd w:id="2026925342"/>
       <w:bookmarkStart w:id="11" w:name="_Hlk62583705"/>
       <w:bookmarkEnd w:id="11"/>
     </w:p>
@@ -1916,67 +1986,7 @@
         <w:rPr>
           <w:rFonts w:eastAsia="Arial" w:cs="Mangal" w:ascii="Mangal" w:hAnsi="Mangal"/>
         </w:rPr>
-        <w:t xml:space="preserve">#SB@san </w:t>
-      </w:r>
-      <w:r>
-        <w:rPr>
-          <w:rFonts w:ascii="Mangal" w:hAnsi="Mangal" w:eastAsia="Arial" w:cs="Mangal"/>
-        </w:rPr>
-        <w:t>आगे</w:t>
-      </w:r>
-      <w:r>
-        <w:rPr>
-          <w:rFonts w:eastAsia="Arial" w:cs="Mangal" w:ascii="Mangal" w:hAnsi="Mangal"/>
-        </w:rPr>
-        <w:t>#SE #SB</w:t>
-      </w:r>
-      <w:r>
-        <w:rPr>
-          <w:rFonts w:ascii="Mangal" w:hAnsi="Mangal" w:eastAsia="Arial" w:cs="Mangal"/>
-        </w:rPr>
-        <w:t>असं टोल</w:t>
-      </w:r>
-      <w:r>
-        <w:rPr>
-          <w:rFonts w:eastAsia="Arial" w:cs="Mangal" w:ascii="Mangal" w:hAnsi="Mangal"/>
-        </w:rPr>
-        <w:t>#sup@omitted{-</w:t>
-      </w:r>
-      <w:r>
-        <w:rPr>
-          <w:rFonts w:ascii="Mangal" w:hAnsi="Mangal" w:eastAsia="Arial" w:cs="Mangal"/>
-        </w:rPr>
-        <w:t>१</w:t>
-      </w:r>
-      <w:r>
-        <w:rPr>
-          <w:rFonts w:eastAsia="Arial" w:cs="Mangal" w:ascii="Mangal" w:hAnsi="Mangal"/>
-        </w:rPr>
-        <w:t>-}#</w:t>
-      </w:r>
-      <w:r>
-        <w:rPr>
-          <w:rFonts w:ascii="Mangal" w:hAnsi="Mangal" w:eastAsia="Arial" w:cs="Mangal"/>
-        </w:rPr>
-        <w:t>को गुठी भीत्रका जगा हीटीमंगल पुर्व पुलुकीसिको सत्तल्</w:t>
-      </w:r>
-      <w:r>
-        <w:rPr>
-          <w:rFonts w:eastAsia="Arial" w:cs="Mangal" w:ascii="Mangal" w:hAnsi="Mangal"/>
-        </w:rPr>
-        <w:t>&amp;#x200c;</w:t>
-      </w:r>
-      <w:r>
-        <w:rPr>
-          <w:rFonts w:ascii="Mangal" w:hAnsi="Mangal" w:eastAsia="Arial" w:cs="Mangal"/>
-        </w:rPr>
-        <w:t>देषी दक्षी</w:t>
-      </w:r>
-      <w:r>
-        <w:rPr>
-          <w:rFonts w:eastAsia="Arial" w:cs="Mangal" w:ascii="Mangal" w:hAnsi="Mangal"/>
-        </w:rPr>
-        <w:t>-</w:t>
+        <w:t>#</w:t>
       </w:r>
     </w:p>
     <w:p>
@@ -1990,8 +2000,84 @@
       </w:pPr>
       <w:r>
         <w:rPr>
+          <w:rFonts w:eastAsia="Arial" w:cs="Mangal" w:ascii="Mangal" w:hAnsi="Mangal"/>
+        </w:rPr>
+        <w:t xml:space="preserve">#SB@san </w:t>
+      </w:r>
+      <w:r>
+        <w:rPr>
           <w:rFonts w:ascii="Mangal" w:hAnsi="Mangal" w:eastAsia="Arial" w:cs="Mangal"/>
         </w:rPr>
+        <w:t>आगे</w:t>
+      </w:r>
+      <w:r>
+        <w:rPr>
+          <w:rFonts w:eastAsia="Arial" w:cs="Mangal" w:ascii="Mangal" w:hAnsi="Mangal"/>
+        </w:rPr>
+        <w:t>#SE #SB</w:t>
+      </w:r>
+      <w:r>
+        <w:rPr>
+          <w:rFonts w:ascii="Mangal" w:hAnsi="Mangal" w:eastAsia="Arial" w:cs="Mangal"/>
+        </w:rPr>
+        <w:t>असं टोल</w:t>
+      </w:r>
+      <w:r>
+        <w:rPr>
+          <w:rFonts w:eastAsia="Arial" w:cs="Mangal" w:ascii="Mangal" w:hAnsi="Mangal"/>
+        </w:rPr>
+        <w:t>#sup@omitted{-</w:t>
+      </w:r>
+      <w:r>
+        <w:rPr>
+          <w:rFonts w:ascii="Mangal" w:hAnsi="Mangal" w:eastAsia="Arial" w:cs="Mangal"/>
+        </w:rPr>
+        <w:t>१</w:t>
+      </w:r>
+      <w:r>
+        <w:rPr>
+          <w:rFonts w:eastAsia="Arial" w:cs="Mangal" w:ascii="Mangal" w:hAnsi="Mangal"/>
+        </w:rPr>
+        <w:t>-}#</w:t>
+      </w:r>
+      <w:r>
+        <w:rPr>
+          <w:rFonts w:ascii="Mangal" w:hAnsi="Mangal" w:eastAsia="Arial" w:cs="Mangal"/>
+        </w:rPr>
+        <w:t>को गुठी भीत्रका जगा हीटीमंगल पुर्व पुलुकीसिको सत्तल्</w:t>
+      </w:r>
+      <w:r>
+        <w:rPr>
+          <w:rFonts w:eastAsia="Arial" w:cs="Mangal" w:ascii="Mangal" w:hAnsi="Mangal"/>
+        </w:rPr>
+        <w:t>&amp;#x200c;</w:t>
+      </w:r>
+      <w:r>
+        <w:rPr>
+          <w:rFonts w:ascii="Mangal" w:hAnsi="Mangal" w:eastAsia="Arial" w:cs="Mangal"/>
+        </w:rPr>
+        <w:t>देषी दक्षी</w:t>
+      </w:r>
+      <w:r>
+        <w:rPr>
+          <w:rFonts w:eastAsia="Arial" w:cs="Mangal" w:ascii="Mangal" w:hAnsi="Mangal"/>
+        </w:rPr>
+        <w:t>-</w:t>
+      </w:r>
+    </w:p>
+    <w:p>
+      <w:pPr>
+        <w:pStyle w:val="Normal"/>
+        <w:spacing w:lineRule="auto" w:line="240" w:before="280" w:after="280"/>
+        <w:ind w:left="90" w:hanging="0"/>
+        <w:rPr>
+          <w:rFonts w:ascii="Mangal" w:hAnsi="Mangal" w:eastAsia="Arial" w:cs="Mangal"/>
+        </w:rPr>
+      </w:pPr>
+      <w:r>
+        <w:rPr>
+          <w:rFonts w:ascii="Mangal" w:hAnsi="Mangal" w:eastAsia="Arial" w:cs="Mangal"/>
+        </w:rPr>
         <w:t xml:space="preserve">गरूधका </w:t>
       </w:r>
       <w:bookmarkStart w:id="12" w:name="_Hlk58771554"/>
@@ -2054,19 +2140,65 @@
         <w:rPr>
           <w:rFonts w:eastAsia="Arial" w:cs="Mangal" w:ascii="Mangal" w:hAnsi="Mangal"/>
         </w:rPr>
+        <w:t>$</w:t>
+      </w:r>
+      <w:r>
+        <w:rPr>
+          <w:rFonts w:eastAsia="Arial" w:cs="Mangal" w:ascii="Mangal" w:hAnsi="Mangal"/>
+        </w:rPr>
         <w:t>#pen{</w:t>
       </w:r>
       <w:r>
         <w:rPr>
           <w:rFonts w:ascii="Mangal" w:hAnsi="Mangal" w:eastAsia="Arial" w:cs="Mangal"/>
         </w:rPr>
-        <w:t>असोक राजाको</w:t>
+        <w:t>असोक</w:t>
       </w:r>
       <w:r>
         <w:rPr>
           <w:rFonts w:eastAsia="Arial" w:cs="Mangal" w:ascii="Mangal" w:hAnsi="Mangal"/>
         </w:rPr>
-        <w:t xml:space="preserve">}# </w:t>
+        <w:t>-</w:t>
+      </w:r>
+    </w:p>
+    <w:p>
+      <w:pPr>
+        <w:pStyle w:val="Normal"/>
+        <w:spacing w:lineRule="auto" w:line="240" w:before="280" w:after="280"/>
+        <w:ind w:left="90" w:hanging="0"/>
+        <w:rPr>
+          <w:rFonts w:ascii="Mangal" w:hAnsi="Mangal" w:eastAsia="Arial" w:cs="Mangal"/>
+        </w:rPr>
+      </w:pPr>
+      <w:r>
+        <w:rPr>
+          <w:rFonts w:eastAsia="Arial" w:cs="Mangal" w:ascii="Mangal" w:hAnsi="Mangal"/>
+        </w:rPr>
+        <w:t xml:space="preserve"> </w:t>
+      </w:r>
+      <w:r>
+        <w:rPr>
+          <w:rFonts w:ascii="Mangal" w:hAnsi="Mangal" w:eastAsia="Arial" w:cs="Mangal"/>
+        </w:rPr>
+        <w:t>राजाको</w:t>
+      </w:r>
+      <w:r>
+        <w:rPr>
+          <w:rFonts w:eastAsia="Arial" w:cs="Mangal" w:ascii="Mangal" w:hAnsi="Mangal"/>
+        </w:rPr>
+        <w:t>}#</w:t>
+      </w:r>
+      <w:r>
+        <w:rPr>
+          <w:rFonts w:eastAsia="Arial" w:cs="Mangal" w:ascii="Mangal" w:hAnsi="Mangal"/>
+        </w:rPr>
+        <w:t>$</w:t>
+      </w:r>
+      <w:r>
+        <w:rPr>
+          <w:rFonts w:eastAsia="Arial" w:cs="Mangal" w:ascii="Mangal" w:hAnsi="Mangal"/>
+        </w:rPr>
+        <w:t xml:space="preserve"> </w:t>
       </w:r>
       <w:r>
         <w:rPr>
@@ -2216,8 +2348,8 @@
         <w:gridCol w:w="1210"/>
         <w:gridCol w:w="1260"/>
         <w:gridCol w:w="1196"/>
-        <w:gridCol w:w="1187"/>
-        <w:gridCol w:w="1183"/>
+        <w:gridCol w:w="1188"/>
+        <w:gridCol w:w="1182"/>
         <w:gridCol w:w="1185"/>
       </w:tblGrid>
       <w:tr>
@@ -2380,7 +2512,7 @@
         </w:tc>
         <w:tc>
           <w:tcPr>
-            <w:tcW w:w="1187" w:type="dxa"/>
+            <w:tcW w:w="1188" w:type="dxa"/>
             <w:tcBorders/>
           </w:tcPr>
           <w:p>
@@ -2400,7 +2532,7 @@
         </w:tc>
         <w:tc>
           <w:tcPr>
-            <w:tcW w:w="1183" w:type="dxa"/>
+            <w:tcW w:w="1182" w:type="dxa"/>
             <w:tcBorders/>
           </w:tcPr>
           <w:p>
@@ -2543,7 +2675,7 @@
         </w:tc>
         <w:tc>
           <w:tcPr>
-            <w:tcW w:w="1187" w:type="dxa"/>
+            <w:tcW w:w="1188" w:type="dxa"/>
             <w:tcBorders/>
           </w:tcPr>
           <w:p>
@@ -2563,7 +2695,7 @@
         </w:tc>
         <w:tc>
           <w:tcPr>
-            <w:tcW w:w="1183" w:type="dxa"/>
+            <w:tcW w:w="1182" w:type="dxa"/>
             <w:tcBorders/>
           </w:tcPr>
           <w:p>
@@ -3083,13 +3215,7 @@
         <w:rPr>
           <w:rFonts w:eastAsia="Arial Unicode MS" w:cs="Nirmala UI" w:ascii="Nirmala UI" w:hAnsi="Nirmala UI"/>
         </w:rPr>
-        <w:t>$</w:t>
-      </w:r>
-      <w:r>
-        <w:rPr>
-          <w:rFonts w:eastAsia="Arial Unicode MS" w:cs="Nirmala UI" w:ascii="Nirmala UI" w:hAnsi="Nirmala UI"/>
-        </w:rPr>
-        <w:t xml:space="preserve"> </w:t>
+        <w:t xml:space="preserve">$ </w:t>
       </w:r>
       <w:r>
         <w:rPr>
@@ -4300,15 +4426,23 @@
           <w:rFonts w:ascii="Nirmala UI" w:hAnsi="Nirmala UI" w:eastAsia="Arial Unicode MS" w:cs="Nirmala UI"/>
         </w:rPr>
       </w:pPr>
+      <w:permStart w:id="2066219621" w:edGrp=""/>
+      <w:permStart w:id="2066219621" w:edGrp="everyone"/>
+      <w:permStart w:id="2066219621" w:edGrp="everyone11"/>
       <w:permStart w:id="2066219621" w:edGrp="everyone1"/>
+      <w:permStart w:id="2066219621" w:edGrp=""/>
       <w:permStart w:id="2066219621" w:edGrp="everyone"/>
+      <w:permStart w:id="2066219621" w:edGrp="everyone11"/>
       <w:permStart w:id="2066219621" w:edGrp="everyone1"/>
-      <w:permStart w:id="2066219621" w:edGrp="everyone"/>
       <w:r>
         <w:rPr>
           <w:rFonts w:eastAsia="Arial Unicode MS" w:cs="Nirmala UI" w:ascii="Nirmala UI" w:hAnsi="Nirmala UI"/>
         </w:rPr>
       </w:r>
+      <w:permEnd w:id="2066219621"/>
+      <w:permEnd w:id="2066219621"/>
+      <w:permEnd w:id="2066219621"/>
+      <w:permEnd w:id="2066219621"/>
       <w:permEnd w:id="2066219621"/>
       <w:permEnd w:id="2066219621"/>
       <w:permEnd w:id="2066219621"/>
@@ -4343,8 +4477,8 @@
           <w:szCs w:val="46"/>
         </w:rPr>
       </w:pPr>
-      <w:bookmarkStart w:id="13" w:name="_de5sby1d4000"/>
-      <w:bookmarkStart w:id="14" w:name="_wob5lbahqu0g"/>
+      <w:bookmarkStart w:id="13" w:name="_wob5lbahqu0g"/>
+      <w:bookmarkStart w:id="14" w:name="_de5sby1d4000"/>
       <w:bookmarkEnd w:id="13"/>
       <w:bookmarkEnd w:id="14"/>
       <w:r>
@@ -4399,7 +4533,7 @@
           <w:bCs/>
         </w:rPr>
       </w:pPr>
-      <w:permStart w:id="1337463357" w:edGrp="everyone"/>
+      <w:permStart w:id="1337463357" w:edGrp="everyone1"/>
       <w:r>
         <w:rPr>
           <w:rFonts w:eastAsia="Arial Unicode MS" w:cs="Arial Unicode MS" w:ascii="Arial Unicode MS" w:hAnsi="Arial Unicode MS"/>
@@ -5363,6 +5497,28 @@
       <w:lang w:val="de-DE" w:eastAsia="de-DE"/>
     </w:rPr>
   </w:style>
+  <w:style w:type="paragraph" w:styleId="TableContents">
+    <w:name w:val="Table Contents"/>
+    <w:basedOn w:val="Normal"/>
+    <w:qFormat/>
+    <w:pPr>
+      <w:suppressLineNumbers/>
+    </w:pPr>
+    <w:rPr/>
+  </w:style>
+  <w:style w:type="paragraph" w:styleId="TableHeading">
+    <w:name w:val="Table Heading"/>
+    <w:basedOn w:val="TableContents"/>
+    <w:qFormat/>
+    <w:pPr>
+      <w:suppressLineNumbers/>
+      <w:jc w:val="center"/>
+    </w:pPr>
+    <w:rPr>
+      <w:b/>
+      <w:bCs/>
+    </w:rPr>
+  </w:style>
   <w:style w:type="numbering" w:styleId="NoList" w:default="1">
     <w:name w:val="No List"/>
     <w:uiPriority w:val="99"/>

</xml_diff>